<commit_message>
tweak reference docx to add padding around code
fix typos and add examples to syntax gauntlet
</commit_message>
<xml_diff>
--- a/inst/solarized-light.docx
+++ b/inst/solarized-light.docx
@@ -166,10 +166,21 @@
         <w:rPr>
           <w:rStyle w:val="VerbatimChar"/>
         </w:rPr>
-        <w:t xml:space="preserve"> Verbatim Char </w:t>
-      </w:r>
-      <w:r>
-        <w:t xml:space="preserve"> .    </w:t>
+        <w:t xml:space="preserve"> Verbatim </w:t>
+      </w:r>
+      <w:proofErr w:type="gramStart"/>
+      <w:r>
+        <w:rPr>
+          <w:rStyle w:val="VerbatimChar"/>
+        </w:rPr>
+        <w:t xml:space="preserve">Char </w:t>
+      </w:r>
+      <w:r>
+        <w:t xml:space="preserve"> .</w:t>
+      </w:r>
+      <w:proofErr w:type="gramEnd"/>
+      <w:r>
+        <w:t xml:space="preserve">    </w:t>
       </w:r>
       <w:hyperlink r:id="rId7">
         <w:r>
@@ -299,9 +310,14 @@
       <w:pPr>
         <w:pStyle w:val="DefinitionTerm"/>
       </w:pPr>
+      <w:proofErr w:type="spellStart"/>
       <w:r>
         <w:lastRenderedPageBreak/>
-        <w:t xml:space="preserve">DefinitionTerm </w:t>
+        <w:t>DefinitionTerm</w:t>
+      </w:r>
+      <w:proofErr w:type="spellEnd"/>
+      <w:r>
+        <w:t xml:space="preserve"> </w:t>
       </w:r>
     </w:p>
     <w:p>
@@ -316,8 +332,13 @@
       <w:pPr>
         <w:pStyle w:val="DefinitionTerm"/>
       </w:pPr>
-      <w:r>
-        <w:t xml:space="preserve">DefinitionTerm </w:t>
+      <w:proofErr w:type="spellStart"/>
+      <w:r>
+        <w:t>DefinitionTerm</w:t>
+      </w:r>
+      <w:proofErr w:type="spellEnd"/>
+      <w:r>
+        <w:t xml:space="preserve"> </w:t>
       </w:r>
     </w:p>
     <w:p>
@@ -335,8 +356,11 @@
     </w:p>
     <w:p>
       <w:pPr>
-        <w:pStyle w:val="Definition"/>
-      </w:pPr>
+        <w:pStyle w:val="SourceCode"/>
+      </w:pPr>
+      <w:r>
+        <w:t>Source Code</w:t>
+      </w:r>
     </w:p>
     <w:sectPr>
       <w:pgSz w:w="12240" w:h="15840"/>
@@ -412,7 +436,7 @@
   <w:abstractNum w:abstractNumId="0" w15:restartNumberingAfterBreak="0">
     <w:nsid w:val="FFFFFF7C"/>
     <w:multiLevelType w:val="singleLevel"/>
-    <w:tmpl w:val="B66600E0"/>
+    <w:tmpl w:val="23B419FA"/>
     <w:lvl w:ilvl="0">
       <w:start w:val="1"/>
       <w:numFmt w:val="decimal"/>
@@ -429,7 +453,7 @@
   <w:abstractNum w:abstractNumId="1" w15:restartNumberingAfterBreak="0">
     <w:nsid w:val="FFFFFF7D"/>
     <w:multiLevelType w:val="singleLevel"/>
-    <w:tmpl w:val="A60ED07C"/>
+    <w:tmpl w:val="7E4490EC"/>
     <w:lvl w:ilvl="0">
       <w:start w:val="1"/>
       <w:numFmt w:val="decimal"/>
@@ -446,7 +470,7 @@
   <w:abstractNum w:abstractNumId="2" w15:restartNumberingAfterBreak="0">
     <w:nsid w:val="FFFFFF7E"/>
     <w:multiLevelType w:val="singleLevel"/>
-    <w:tmpl w:val="FE94415E"/>
+    <w:tmpl w:val="89B0BB14"/>
     <w:lvl w:ilvl="0">
       <w:start w:val="1"/>
       <w:numFmt w:val="decimal"/>
@@ -463,7 +487,7 @@
   <w:abstractNum w:abstractNumId="3" w15:restartNumberingAfterBreak="0">
     <w:nsid w:val="FFFFFF7F"/>
     <w:multiLevelType w:val="singleLevel"/>
-    <w:tmpl w:val="ED64C0DA"/>
+    <w:tmpl w:val="4B1859C6"/>
     <w:lvl w:ilvl="0">
       <w:start w:val="1"/>
       <w:numFmt w:val="decimal"/>
@@ -480,7 +504,7 @@
   <w:abstractNum w:abstractNumId="4" w15:restartNumberingAfterBreak="0">
     <w:nsid w:val="FFFFFF80"/>
     <w:multiLevelType w:val="singleLevel"/>
-    <w:tmpl w:val="F04896FA"/>
+    <w:tmpl w:val="E64C8A9E"/>
     <w:lvl w:ilvl="0">
       <w:start w:val="1"/>
       <w:numFmt w:val="bullet"/>
@@ -500,7 +524,7 @@
   <w:abstractNum w:abstractNumId="5" w15:restartNumberingAfterBreak="0">
     <w:nsid w:val="FFFFFF81"/>
     <w:multiLevelType w:val="singleLevel"/>
-    <w:tmpl w:val="FCCCCFCA"/>
+    <w:tmpl w:val="DCE86E52"/>
     <w:lvl w:ilvl="0">
       <w:start w:val="1"/>
       <w:numFmt w:val="bullet"/>
@@ -520,7 +544,7 @@
   <w:abstractNum w:abstractNumId="6" w15:restartNumberingAfterBreak="0">
     <w:nsid w:val="FFFFFF82"/>
     <w:multiLevelType w:val="singleLevel"/>
-    <w:tmpl w:val="C472D326"/>
+    <w:tmpl w:val="895AC004"/>
     <w:lvl w:ilvl="0">
       <w:start w:val="1"/>
       <w:numFmt w:val="bullet"/>
@@ -540,7 +564,7 @@
   <w:abstractNum w:abstractNumId="7" w15:restartNumberingAfterBreak="0">
     <w:nsid w:val="FFFFFF83"/>
     <w:multiLevelType w:val="singleLevel"/>
-    <w:tmpl w:val="621C517E"/>
+    <w:tmpl w:val="23DAD5B8"/>
     <w:lvl w:ilvl="0">
       <w:start w:val="1"/>
       <w:numFmt w:val="bullet"/>
@@ -560,7 +584,7 @@
   <w:abstractNum w:abstractNumId="8" w15:restartNumberingAfterBreak="0">
     <w:nsid w:val="FFFFFF88"/>
     <w:multiLevelType w:val="singleLevel"/>
-    <w:tmpl w:val="2836EE54"/>
+    <w:tmpl w:val="486CC766"/>
     <w:lvl w:ilvl="0">
       <w:start w:val="1"/>
       <w:numFmt w:val="decimal"/>
@@ -577,7 +601,7 @@
   <w:abstractNum w:abstractNumId="9" w15:restartNumberingAfterBreak="0">
     <w:nsid w:val="FFFFFF89"/>
     <w:multiLevelType w:val="singleLevel"/>
-    <w:tmpl w:val="C9DC712E"/>
+    <w:tmpl w:val="6674E8C4"/>
     <w:lvl w:ilvl="0">
       <w:start w:val="1"/>
       <w:numFmt w:val="bullet"/>
@@ -1656,6 +1680,23 @@
       <w:shd w:val="clear" w:color="auto" w:fill="E1DFDD"/>
     </w:rPr>
   </w:style>
+  <w:style w:type="paragraph" w:customStyle="1" w:styleId="SourceCode">
+    <w:name w:val="Source Code"/>
+    <w:basedOn w:val="Normal"/>
+    <w:qFormat/>
+    <w:rsid w:val="00FD4B6C"/>
+    <w:pPr>
+      <w:pBdr>
+        <w:top w:val="single" w:sz="2" w:space="2" w:color="FDF6E3"/>
+        <w:left w:val="single" w:sz="2" w:space="2" w:color="FDF6E3"/>
+        <w:bottom w:val="single" w:sz="2" w:space="2" w:color="FDF6E3"/>
+        <w:right w:val="single" w:sz="2" w:space="2" w:color="FDF6E3"/>
+      </w:pBdr>
+      <w:shd w:val="clear" w:color="auto" w:fill="FDF6E3"/>
+      <w:ind w:left="72" w:right="72"/>
+      <w:mirrorIndents/>
+    </w:pPr>
+  </w:style>
 </w:styles>
 </file>
 

</xml_diff>